<commit_message>
#181, #182, #183, #184, #185 - fixed
</commit_message>
<xml_diff>
--- a/Docx/Глава 3.5 - Паттерн Прокси.docx
+++ b/Docx/Глава 3.5 - Паттерн Прокси.docx
@@ -73,13 +73,43 @@
         <w:rPr>
           <w:lang w:val="ru-RU"/>
         </w:rPr>
-        <w:t>Изменение требований и эволюция системы, может потребовать внесения серьезных архитектурных изменений. Если на ранних этапах некоторая операция выполнялась на стороне клиента, или же приложение состояло из одного процесса, то со временем, исполнение операц</w:t>
-      </w:r>
-      <w:r>
-        <w:rPr>
-          <w:lang w:val="ru-RU"/>
-        </w:rPr>
-        <w:t>ии может быть перенесено на сервер, а приложение разбито на несколько процессов.</w:t>
+        <w:t>Изменени</w:t>
+      </w:r>
+      <w:r>
+        <w:rPr>
+          <w:lang w:val="ru-RU"/>
+        </w:rPr>
+        <w:t>е требований и эволюция системы могут</w:t>
+      </w:r>
+      <w:r>
+        <w:rPr>
+          <w:lang w:val="ru-RU"/>
+        </w:rPr>
+        <w:t xml:space="preserve"> потребовать внесения серьезных архитектурных изменений. Если на ранних этапах некоторая операция выполнялась на стороне клиента, или же приложение состояло из одного процесса, то</w:t>
+      </w:r>
+      <w:r>
+        <w:rPr>
+          <w:lang w:val="ru-RU"/>
+        </w:rPr>
+        <w:t>,</w:t>
+      </w:r>
+      <w:r>
+        <w:rPr>
+          <w:lang w:val="ru-RU"/>
+        </w:rPr>
+        <w:t xml:space="preserve"> со временем, исполнение операции может быть перенесено на сервер, а приложение</w:t>
+      </w:r>
+      <w:r>
+        <w:rPr>
+          <w:lang w:val="ru-RU"/>
+        </w:rPr>
+        <w:t xml:space="preserve"> –</w:t>
+      </w:r>
+      <w:r>
+        <w:rPr>
+          <w:lang w:val="ru-RU"/>
+        </w:rPr>
+        <w:t xml:space="preserve"> разбито на несколько процессов.</w:t>
       </w:r>
     </w:p>
     <w:p>
@@ -92,13 +122,7 @@
         <w:rPr>
           <w:lang w:val="ru-RU"/>
         </w:rPr>
-        <w:t>В результате, возникает задача взаимодействия с удаленным процессом, реализация которой должна быть максимально похожей на локальное взаимодействие. Именно для таких целей пре</w:t>
-      </w:r>
-      <w:r>
-        <w:rPr>
-          <w:lang w:val="ru-RU"/>
-        </w:rPr>
-        <w:t>дназначен паттерн Заместитель.</w:t>
+        <w:t>В результате, возникает задача взаимодействия с удаленным процессом, реализация которой должна быть максимально похожей на локальное взаимодействие. Именно для таких целей предназначен паттерн Заместитель.</w:t>
       </w:r>
     </w:p>
     <w:p>
@@ -111,13 +135,31 @@
         <w:rPr>
           <w:lang w:val="ru-RU"/>
         </w:rPr>
-        <w:t>В случае с приложением по импорту лог-файлов, его разработчики могут прийти к заключению, что прямая работа с удаленных хранилищем является неудачным решением, и выделить отдельный сервис для сохранения данных. При использова</w:t>
-      </w:r>
-      <w:r>
-        <w:rPr>
-          <w:lang w:val="ru-RU"/>
-        </w:rPr>
-        <w:t xml:space="preserve">нии современных библиотек, таких как </w:t>
+        <w:t>В случае с приложением по импорту лог-файлов, его разработчики могут прийти к заключению, что прямая раб</w:t>
+      </w:r>
+      <w:r>
+        <w:rPr>
+          <w:lang w:val="ru-RU"/>
+        </w:rPr>
+        <w:t>ота с удаленным</w:t>
+      </w:r>
+      <w:r>
+        <w:rPr>
+          <w:lang w:val="ru-RU"/>
+        </w:rPr>
+        <w:t xml:space="preserve"> хранилищем является неудачным решением, и </w:t>
+      </w:r>
+      <w:r>
+        <w:rPr>
+          <w:lang w:val="ru-RU"/>
+        </w:rPr>
+        <w:t xml:space="preserve">необходимо </w:t>
+      </w:r>
+      <w:r>
+        <w:rPr>
+          <w:lang w:val="ru-RU"/>
+        </w:rPr>
+        <w:t xml:space="preserve">выделить отдельный сервис для сохранения данных. При использовании современных библиотек, таких как </w:t>
       </w:r>
       <w:r>
         <w:t>WCF</w:t>
@@ -173,8 +215,16 @@
         </w:rPr>
         <w:t xml:space="preserve"> </w:t>
       </w:r>
+      <w:proofErr w:type="spellStart"/>
       <w:r>
         <w:t>Remoting</w:t>
+      </w:r>
+      <w:proofErr w:type="spellEnd"/>
+      <w:r>
+        <w:rPr>
+          <w:lang w:val="ru-RU"/>
+        </w:rPr>
+        <w:t>,</w:t>
       </w:r>
       <w:r>
         <w:rPr>
@@ -204,66 +254,70 @@
         </w:rPr>
         <w:t xml:space="preserve">, старый интерфейс </w:t>
       </w:r>
+      <w:proofErr w:type="spellStart"/>
       <w:r>
         <w:rPr>
           <w:rStyle w:val="VerbatimChar"/>
         </w:rPr>
         <w:t>ILogSaver</w:t>
       </w:r>
-      <w:r>
-        <w:rPr>
-          <w:lang w:val="ru-RU"/>
-        </w:rPr>
-        <w:t xml:space="preserve"> и все объекты, используемые в качестве аргументов и возвращаемых значений, нужно декорирова</w:t>
-      </w:r>
-      <w:r>
-        <w:rPr>
-          <w:lang w:val="ru-RU"/>
-        </w:rPr>
-        <w:t>ть специальными атрибутами (</w:t>
-      </w:r>
+      <w:proofErr w:type="spellEnd"/>
+      <w:r>
+        <w:rPr>
+          <w:lang w:val="ru-RU"/>
+        </w:rPr>
+        <w:t xml:space="preserve"> и все объекты, используемые в качестве аргументов и возвращаемых значений, нужно декорировать специальными атрибутами (</w:t>
+      </w:r>
+      <w:proofErr w:type="spellStart"/>
       <w:r>
         <w:rPr>
           <w:rStyle w:val="VerbatimChar"/>
         </w:rPr>
         <w:t>ServiceContract</w:t>
       </w:r>
+      <w:proofErr w:type="spellEnd"/>
       <w:r>
         <w:rPr>
           <w:lang w:val="ru-RU"/>
         </w:rPr>
         <w:t xml:space="preserve"> + </w:t>
       </w:r>
+      <w:proofErr w:type="spellStart"/>
       <w:r>
         <w:rPr>
           <w:rStyle w:val="VerbatimChar"/>
         </w:rPr>
         <w:t>OperationContract</w:t>
       </w:r>
+      <w:proofErr w:type="spellEnd"/>
       <w:r>
         <w:rPr>
           <w:lang w:val="ru-RU"/>
         </w:rPr>
         <w:t xml:space="preserve"> и </w:t>
       </w:r>
+      <w:proofErr w:type="spellStart"/>
       <w:r>
         <w:rPr>
           <w:rStyle w:val="VerbatimChar"/>
         </w:rPr>
         <w:t>DataContract</w:t>
       </w:r>
+      <w:proofErr w:type="spellEnd"/>
       <w:r>
         <w:rPr>
           <w:lang w:val="ru-RU"/>
         </w:rPr>
         <w:t xml:space="preserve"> + </w:t>
       </w:r>
+      <w:proofErr w:type="spellStart"/>
       <w:r>
         <w:rPr>
           <w:rStyle w:val="VerbatimChar"/>
         </w:rPr>
         <w:t>DataMember</w:t>
       </w:r>
+      <w:proofErr w:type="spellEnd"/>
       <w:r>
         <w:rPr>
           <w:lang w:val="ru-RU"/>
@@ -295,20 +349,16 @@
         <w:rPr>
           <w:lang w:val="ru-RU"/>
         </w:rPr>
-        <w:t>)</w:t>
-      </w:r>
-      <w:r>
-        <w:rPr>
-          <w:lang w:val="ru-RU"/>
-        </w:rPr>
-        <w:t xml:space="preserve">. После чего останется создать простой класс-заместитель (или прокси-класс) и пользоваться им так, как будто реализация </w:t>
-      </w:r>
+        <w:t xml:space="preserve">). После чего останется создать простой класс-заместитель (или прокси-класс) и пользоваться им так, как будто реализация </w:t>
+      </w:r>
+      <w:proofErr w:type="spellStart"/>
       <w:r>
         <w:rPr>
           <w:rStyle w:val="VerbatimChar"/>
         </w:rPr>
         <w:t>ILogSaver</w:t>
       </w:r>
+      <w:proofErr w:type="spellEnd"/>
       <w:r>
         <w:rPr>
           <w:lang w:val="ru-RU"/>
@@ -326,13 +376,7 @@
         <w:rPr>
           <w:lang w:val="ru-RU"/>
         </w:rPr>
-        <w:t>(*) Сноска: как будет показано ниже, полностью игнорировать распределенную природу не следуе</w:t>
-      </w:r>
-      <w:r>
-        <w:rPr>
-          <w:lang w:val="ru-RU"/>
-        </w:rPr>
-        <w:t>т, поскольку это может привести к негативным последствиям. Распределенное взаимодействие налагает слишком большое число дополнительных ограничений, игнорировать которые опасно.</w:t>
+        <w:t>(*) Сноска: как будет показано ниже, полностью игнорировать распределенную природу не следует, поскольку это может привести к негативным последствиям. Распределенное взаимодействие налагает слишком большое число дополнительных ограничений, игнорировать которые опасно.</w:t>
       </w:r>
     </w:p>
     <w:p>
@@ -355,12 +399,14 @@
         </w:rPr>
         <w:t xml:space="preserve"> </w:t>
       </w:r>
+      <w:proofErr w:type="spellStart"/>
       <w:r>
         <w:rPr>
           <w:rStyle w:val="VerbatimChar"/>
         </w:rPr>
         <w:t>LogSaverClient</w:t>
       </w:r>
+      <w:proofErr w:type="spellEnd"/>
       <w:r>
         <w:rPr>
           <w:rStyle w:val="VerbatimChar"/>
@@ -368,12 +414,14 @@
         </w:rPr>
         <w:t xml:space="preserve"> : </w:t>
       </w:r>
+      <w:proofErr w:type="spellStart"/>
       <w:r>
         <w:rPr>
           <w:rStyle w:val="VerbatimChar"/>
         </w:rPr>
         <w:t>ClientBase</w:t>
       </w:r>
+      <w:proofErr w:type="spellEnd"/>
       <w:r>
         <w:rPr>
           <w:rStyle w:val="VerbatimChar"/>
@@ -381,12 +429,14 @@
         </w:rPr>
         <w:t>&lt;</w:t>
       </w:r>
+      <w:proofErr w:type="spellStart"/>
       <w:r>
         <w:rPr>
           <w:rStyle w:val="VerbatimChar"/>
         </w:rPr>
         <w:t>ILogSaver</w:t>
       </w:r>
+      <w:proofErr w:type="spellEnd"/>
       <w:r>
         <w:rPr>
           <w:rStyle w:val="VerbatimChar"/>
@@ -394,12 +444,14 @@
         </w:rPr>
         <w:t xml:space="preserve">&gt;, </w:t>
       </w:r>
+      <w:proofErr w:type="spellStart"/>
       <w:r>
         <w:rPr>
           <w:rStyle w:val="VerbatimChar"/>
         </w:rPr>
         <w:t>ILogSaver</w:t>
       </w:r>
+      <w:proofErr w:type="spellEnd"/>
       <w:r>
         <w:rPr>
           <w:lang w:val="ru-RU"/>
@@ -452,18 +504,14 @@
         </w:rPr>
         <w:t xml:space="preserve"> </w:t>
       </w:r>
-      <w:r>
-        <w:rPr>
-          <w:rStyle w:val="VerbatimChar"/>
-        </w:rPr>
-        <w:t>SaveL</w:t>
-      </w:r>
-      <w:r>
-        <w:rPr>
-          <w:rStyle w:val="VerbatimChar"/>
-        </w:rPr>
-        <w:t>ogEntry</w:t>
-      </w:r>
+      <w:proofErr w:type="spellStart"/>
+      <w:r>
+        <w:rPr>
+          <w:rStyle w:val="VerbatimChar"/>
+        </w:rPr>
+        <w:t>SaveLogEntry</w:t>
+      </w:r>
+      <w:proofErr w:type="spellEnd"/>
       <w:r>
         <w:rPr>
           <w:rStyle w:val="VerbatimChar"/>
@@ -471,12 +519,14 @@
         </w:rPr>
         <w:t>(</w:t>
       </w:r>
+      <w:proofErr w:type="spellStart"/>
       <w:r>
         <w:rPr>
           <w:rStyle w:val="VerbatimChar"/>
         </w:rPr>
         <w:t>LogEntry</w:t>
       </w:r>
+      <w:proofErr w:type="spellEnd"/>
       <w:r>
         <w:rPr>
           <w:rStyle w:val="VerbatimChar"/>
@@ -484,12 +534,14 @@
         </w:rPr>
         <w:t xml:space="preserve"> </w:t>
       </w:r>
+      <w:proofErr w:type="spellStart"/>
       <w:r>
         <w:rPr>
           <w:rStyle w:val="VerbatimChar"/>
         </w:rPr>
         <w:t>logEntry</w:t>
       </w:r>
+      <w:proofErr w:type="spellEnd"/>
       <w:r>
         <w:rPr>
           <w:rStyle w:val="VerbatimChar"/>
@@ -549,12 +601,14 @@
         </w:rPr>
         <w:t xml:space="preserve">        // с типом </w:t>
       </w:r>
+      <w:proofErr w:type="spellStart"/>
       <w:r>
         <w:rPr>
           <w:rStyle w:val="VerbatimChar"/>
         </w:rPr>
         <w:t>ILogSaver</w:t>
       </w:r>
+      <w:proofErr w:type="spellEnd"/>
       <w:r>
         <w:rPr>
           <w:lang w:val="ru-RU"/>
@@ -581,12 +635,14 @@
         </w:rPr>
         <w:t>.</w:t>
       </w:r>
+      <w:proofErr w:type="spellStart"/>
       <w:r>
         <w:rPr>
           <w:rStyle w:val="VerbatimChar"/>
         </w:rPr>
         <w:t>SaveLogEntry</w:t>
       </w:r>
+      <w:proofErr w:type="spellEnd"/>
       <w:r>
         <w:rPr>
           <w:rStyle w:val="VerbatimChar"/>
@@ -594,12 +650,14 @@
         </w:rPr>
         <w:t>(</w:t>
       </w:r>
+      <w:proofErr w:type="spellStart"/>
       <w:r>
         <w:rPr>
           <w:rStyle w:val="VerbatimChar"/>
         </w:rPr>
         <w:t>logEntry</w:t>
       </w:r>
+      <w:proofErr w:type="spellEnd"/>
       <w:r>
         <w:rPr>
           <w:rStyle w:val="VerbatimChar"/>
@@ -685,12 +743,14 @@
         </w:rPr>
         <w:t xml:space="preserve"> </w:t>
       </w:r>
+      <w:proofErr w:type="spellStart"/>
       <w:r>
         <w:rPr>
           <w:rStyle w:val="VerbatimChar"/>
         </w:rPr>
         <w:t>SaveLogEntryAtTheBackend</w:t>
       </w:r>
+      <w:proofErr w:type="spellEnd"/>
       <w:r>
         <w:rPr>
           <w:rStyle w:val="VerbatimChar"/>
@@ -698,12 +758,14 @@
         </w:rPr>
         <w:t>(</w:t>
       </w:r>
+      <w:proofErr w:type="spellStart"/>
       <w:r>
         <w:rPr>
           <w:rStyle w:val="VerbatimChar"/>
         </w:rPr>
         <w:t>LogEntry</w:t>
       </w:r>
+      <w:proofErr w:type="spellEnd"/>
       <w:r>
         <w:rPr>
           <w:rStyle w:val="VerbatimChar"/>
@@ -711,12 +773,14 @@
         </w:rPr>
         <w:t xml:space="preserve"> </w:t>
       </w:r>
+      <w:proofErr w:type="spellStart"/>
       <w:r>
         <w:rPr>
           <w:rStyle w:val="VerbatimChar"/>
         </w:rPr>
         <w:t>logEntry</w:t>
       </w:r>
+      <w:proofErr w:type="spellEnd"/>
       <w:r>
         <w:rPr>
           <w:rStyle w:val="VerbatimChar"/>
@@ -750,12 +814,14 @@
         </w:rPr>
         <w:t xml:space="preserve">    </w:t>
       </w:r>
+      <w:proofErr w:type="spellStart"/>
       <w:r>
         <w:rPr>
           <w:rStyle w:val="VerbatimChar"/>
         </w:rPr>
         <w:t>var</w:t>
       </w:r>
+      <w:proofErr w:type="spellEnd"/>
       <w:r>
         <w:rPr>
           <w:rStyle w:val="VerbatimChar"/>
@@ -780,13 +846,7 @@
         <w:rPr>
           <w:rStyle w:val="VerbatimChar"/>
         </w:rPr>
-        <w:t>ne</w:t>
-      </w:r>
-      <w:r>
-        <w:rPr>
-          <w:rStyle w:val="VerbatimChar"/>
-        </w:rPr>
-        <w:t>w</w:t>
+        <w:t>new</w:t>
       </w:r>
       <w:r>
         <w:rPr>
@@ -795,12 +855,14 @@
         </w:rPr>
         <w:t xml:space="preserve"> </w:t>
       </w:r>
+      <w:proofErr w:type="spellStart"/>
       <w:r>
         <w:rPr>
           <w:rStyle w:val="VerbatimChar"/>
         </w:rPr>
         <w:t>LogSaverClient</w:t>
       </w:r>
+      <w:proofErr w:type="spellEnd"/>
       <w:r>
         <w:rPr>
           <w:rStyle w:val="VerbatimChar"/>
@@ -834,12 +896,14 @@
         </w:rPr>
         <w:t>.</w:t>
       </w:r>
+      <w:proofErr w:type="spellStart"/>
       <w:r>
         <w:rPr>
           <w:rStyle w:val="VerbatimChar"/>
         </w:rPr>
         <w:t>SaveLogEntry</w:t>
       </w:r>
+      <w:proofErr w:type="spellEnd"/>
       <w:r>
         <w:rPr>
           <w:rStyle w:val="VerbatimChar"/>
@@ -847,12 +911,14 @@
         </w:rPr>
         <w:t>(</w:t>
       </w:r>
+      <w:proofErr w:type="spellStart"/>
       <w:r>
         <w:rPr>
           <w:rStyle w:val="VerbatimChar"/>
         </w:rPr>
         <w:t>logEntry</w:t>
       </w:r>
+      <w:proofErr w:type="spellEnd"/>
       <w:r>
         <w:rPr>
           <w:rStyle w:val="VerbatimChar"/>
@@ -941,12 +1007,14 @@
         </w:rPr>
         <w:t xml:space="preserve">Основная "магия" находится в классе </w:t>
       </w:r>
+      <w:proofErr w:type="spellStart"/>
       <w:r>
         <w:rPr>
           <w:rStyle w:val="VerbatimChar"/>
         </w:rPr>
         <w:t>ClientBase</w:t>
       </w:r>
+      <w:proofErr w:type="spellEnd"/>
       <w:r>
         <w:rPr>
           <w:rStyle w:val="VerbatimChar"/>
@@ -980,20 +1048,44 @@
         <w:rPr>
           <w:lang w:val="ru-RU"/>
         </w:rPr>
-        <w:t>, которая отвечает за сериал</w:t>
-      </w:r>
-      <w:r>
-        <w:rPr>
-          <w:lang w:val="ru-RU"/>
-        </w:rPr>
-        <w:t xml:space="preserve">изацию аргументов, передачу их "по проводам" и десериализацию ответа. Класс </w:t>
-      </w:r>
+        <w:t xml:space="preserve">, которая отвечает за </w:t>
+      </w:r>
+      <w:proofErr w:type="spellStart"/>
+      <w:r>
+        <w:rPr>
+          <w:lang w:val="ru-RU"/>
+        </w:rPr>
+        <w:t>сериализацию</w:t>
+      </w:r>
+      <w:proofErr w:type="spellEnd"/>
+      <w:r>
+        <w:rPr>
+          <w:lang w:val="ru-RU"/>
+        </w:rPr>
+        <w:t xml:space="preserve"> аргументов, передачу их "по проводам" и </w:t>
+      </w:r>
+      <w:proofErr w:type="spellStart"/>
+      <w:r>
+        <w:rPr>
+          <w:lang w:val="ru-RU"/>
+        </w:rPr>
+        <w:t>десериализацию</w:t>
+      </w:r>
+      <w:proofErr w:type="spellEnd"/>
+      <w:r>
+        <w:rPr>
+          <w:lang w:val="ru-RU"/>
+        </w:rPr>
+        <w:t xml:space="preserve"> ответа. Класс </w:t>
+      </w:r>
+      <w:proofErr w:type="spellStart"/>
       <w:r>
         <w:rPr>
           <w:rStyle w:val="VerbatimChar"/>
         </w:rPr>
         <w:t>LogSaverClient</w:t>
       </w:r>
+      <w:proofErr w:type="spellEnd"/>
       <w:r>
         <w:rPr>
           <w:lang w:val="ru-RU"/>
@@ -1009,12 +1101,14 @@
         </w:rPr>
         <w:t xml:space="preserve"> сервисом так, как будто экземпляр </w:t>
       </w:r>
+      <w:proofErr w:type="spellStart"/>
       <w:r>
         <w:rPr>
           <w:rStyle w:val="VerbatimChar"/>
         </w:rPr>
         <w:t>ILogSaver</w:t>
       </w:r>
+      <w:proofErr w:type="spellEnd"/>
       <w:r>
         <w:rPr>
           <w:lang w:val="ru-RU"/>
@@ -1035,13 +1129,7 @@
         <w:rPr>
           <w:lang w:val="ru-RU"/>
         </w:rPr>
-        <w:t>Классическая диаг</w:t>
-      </w:r>
-      <w:r>
-        <w:rPr>
-          <w:lang w:val="ru-RU"/>
-        </w:rPr>
-        <w:t>рамма классов паттерна Заместитель</w:t>
+        <w:t>Классическая диаграмма классов паттерна Заместитель</w:t>
       </w:r>
     </w:p>
     <w:p>
@@ -1176,23 +1264,19 @@
         </w:rPr>
         <w:t xml:space="preserve"> (</w:t>
       </w:r>
+      <w:proofErr w:type="spellStart"/>
       <w:r>
         <w:rPr>
           <w:rStyle w:val="VerbatimChar"/>
         </w:rPr>
         <w:t>ILogSaver</w:t>
       </w:r>
-      <w:r>
-        <w:rPr>
-          <w:lang w:val="ru-RU"/>
-        </w:rPr>
-        <w:t>) определяет интерфейс компоне</w:t>
-      </w:r>
-      <w:r>
-        <w:rPr>
-          <w:lang w:val="ru-RU"/>
-        </w:rPr>
-        <w:t>нта.</w:t>
+      <w:proofErr w:type="spellEnd"/>
+      <w:r>
+        <w:rPr>
+          <w:lang w:val="ru-RU"/>
+        </w:rPr>
+        <w:t>) определяет интерфейс компонента.</w:t>
       </w:r>
     </w:p>
     <w:p>
@@ -1217,12 +1301,14 @@
         </w:rPr>
         <w:t xml:space="preserve"> (</w:t>
       </w:r>
+      <w:proofErr w:type="spellStart"/>
       <w:r>
         <w:rPr>
           <w:rStyle w:val="VerbatimChar"/>
         </w:rPr>
         <w:t>LogSaverClient</w:t>
       </w:r>
+      <w:proofErr w:type="spellEnd"/>
       <w:r>
         <w:rPr>
           <w:lang w:val="ru-RU"/>
@@ -1240,12 +1326,14 @@
           <w:lang w:val="ru-RU"/>
         </w:rPr>
       </w:pPr>
+      <w:proofErr w:type="spellStart"/>
       <w:r>
         <w:rPr>
           <w:rStyle w:val="VerbatimChar"/>
         </w:rPr>
         <w:t>RealSubject</w:t>
       </w:r>
+      <w:proofErr w:type="spellEnd"/>
       <w:r>
         <w:rPr>
           <w:lang w:val="ru-RU"/>
@@ -1279,13 +1367,7 @@
         <w:rPr>
           <w:lang w:val="ru-RU"/>
         </w:rPr>
-        <w:t>Зам</w:t>
-      </w:r>
-      <w:r>
-        <w:rPr>
-          <w:lang w:val="ru-RU"/>
-        </w:rPr>
-        <w:t>еститель является одним из немногих паттернов проектирования, который с течением времени претерпел довольно серьезные изменения. В классическом труде "банды четырех" описаны три основных сценария использования паттерна Заместитель:</w:t>
+        <w:t>Заместитель является одним из немногих паттернов проектирования, который с течением времени претерпел довольно серьезные изменения. В классическом труде "банды четырех" описаны три основных сценария использования паттерна Заместитель:</w:t>
       </w:r>
     </w:p>
     <w:p>
@@ -1310,13 +1392,7 @@
         <w:rPr>
           <w:lang w:val="ru-RU"/>
         </w:rPr>
-        <w:t xml:space="preserve"> </w:t>
-      </w:r>
-      <w:r>
-        <w:rPr>
-          <w:lang w:val="ru-RU"/>
-        </w:rPr>
-        <w:t>отвечает за кодирование запроса и его аргументов для работы с компонентом в другом адресном пространстве.</w:t>
+        <w:t xml:space="preserve"> отвечает за кодирование запроса и его аргументов для работы с компонентом в другом адресном пространстве.</w:t>
       </w:r>
     </w:p>
     <w:p>
@@ -1364,13 +1440,7 @@
         <w:rPr>
           <w:lang w:val="ru-RU"/>
         </w:rPr>
-        <w:t xml:space="preserve"> проверяе</w:t>
-      </w:r>
-      <w:r>
-        <w:rPr>
-          <w:lang w:val="ru-RU"/>
-        </w:rPr>
-        <w:t>т, имеет ли вызывающий объект необходимые для выполнения запроса права.</w:t>
+        <w:t xml:space="preserve"> проверяет, имеет ли вызывающий объект необходимые для выполнения запроса права.</w:t>
       </w:r>
     </w:p>
     <w:p>
@@ -1383,13 +1453,19 @@
         <w:rPr>
           <w:lang w:val="ru-RU"/>
         </w:rPr>
-        <w:t>Второй и третий вариант паттерна Заме</w:t>
-      </w:r>
-      <w:r>
-        <w:rPr>
-          <w:lang w:val="ru-RU"/>
-        </w:rPr>
-        <w:t>ст</w:t>
+        <w:t>Второй и третий вариант</w:t>
+      </w:r>
+      <w:r>
+        <w:rPr>
+          <w:lang w:val="ru-RU"/>
+        </w:rPr>
+        <w:t>ы</w:t>
+      </w:r>
+      <w:r>
+        <w:rPr>
+          <w:lang w:val="ru-RU"/>
+        </w:rPr>
+        <w:t xml:space="preserve"> паттерна Замест</w:t>
       </w:r>
       <w:r>
         <w:rPr>
@@ -1397,19 +1473,35 @@
         </w:rPr>
         <w:t>ит</w:t>
       </w:r>
-      <w:bookmarkStart w:id="4" w:name="_GoBack"/>
-      <w:bookmarkEnd w:id="4"/>
-      <w:r>
-        <w:rPr>
-          <w:lang w:val="ru-RU"/>
-        </w:rPr>
-        <w:t>ель применяется на практике, но своей известностью этот паттерн обязан первому варианту. Классы-заместители являются стандартным паттерном в под</w:t>
-      </w:r>
-      <w:r>
-        <w:rPr>
-          <w:lang w:val="ru-RU"/>
-        </w:rPr>
-        <w:t>авляющем большинстве современных технологий построения распределенных приложений. Однако внешний вид классов-заместителей и подходы к их реализации за последние 15 лет претерпели очень серьезные изменения.</w:t>
+      <w:r>
+        <w:rPr>
+          <w:lang w:val="ru-RU"/>
+        </w:rPr>
+        <w:t>ель применя</w:t>
+      </w:r>
+      <w:r>
+        <w:rPr>
+          <w:lang w:val="ru-RU"/>
+        </w:rPr>
+        <w:t>ю</w:t>
+      </w:r>
+      <w:r>
+        <w:rPr>
+          <w:lang w:val="ru-RU"/>
+        </w:rPr>
+        <w:t>тся на практике, но своей известностью этот паттерн обязан первому варианту. Классы-заместители являются стандартным паттерном в подавляющем большинстве современных технологий построения распределенных приложений. Однако</w:t>
+      </w:r>
+      <w:r>
+        <w:rPr>
+          <w:lang w:val="ru-RU"/>
+        </w:rPr>
+        <w:t>,</w:t>
+      </w:r>
+      <w:r>
+        <w:rPr>
+          <w:lang w:val="ru-RU"/>
+        </w:rPr>
+        <w:t xml:space="preserve"> внешний вид классов-заместителей и подходы к их реализации за последние 15 лет претерпели очень серьезные изменения.</w:t>
       </w:r>
     </w:p>
     <w:p>
@@ -1419,8 +1511,8 @@
           <w:lang w:val="ru-RU"/>
         </w:rPr>
       </w:pPr>
-      <w:bookmarkStart w:id="5" w:name="прозрачный-удаленный-заместитель"/>
-      <w:bookmarkEnd w:id="5"/>
+      <w:bookmarkStart w:id="4" w:name="прозрачный-удаленный-заместитель"/>
+      <w:bookmarkEnd w:id="4"/>
       <w:r>
         <w:rPr>
           <w:lang w:val="ru-RU"/>
@@ -1438,19 +1530,35 @@
         <w:rPr>
           <w:lang w:val="ru-RU"/>
         </w:rPr>
-        <w:t>Основная идея уда</w:t>
-      </w:r>
-      <w:r>
-        <w:rPr>
-          <w:lang w:val="ru-RU"/>
-        </w:rPr>
-        <w:t>ленного заместителя заключается в том, что клиент может работать с классом-заместителем так, как будто он работает с объектом в своем собственном адресном пространстве. Этот подход настолько понравился разработчикам распределенных технологий конца 90-х нач</w:t>
-      </w:r>
-      <w:r>
-        <w:rPr>
-          <w:lang w:val="ru-RU"/>
-        </w:rPr>
-        <w:t xml:space="preserve">ала 2000-х, что многие технологии того времени постарались стереть грань между внутрипроцессным и межпроцессным взаимодействием. Такой подход получил название </w:t>
+        <w:t xml:space="preserve">Основная идея удаленного заместителя заключается в том, что клиент может работать с классом-заместителем так, как будто он работает с объектом в своем собственном адресном пространстве. Этот подход настолько понравился разработчикам распределенных технологий конца 90-х начала 2000-х, что многие технологии того времени постарались стереть грань между </w:t>
+      </w:r>
+      <w:proofErr w:type="spellStart"/>
+      <w:r>
+        <w:rPr>
+          <w:lang w:val="ru-RU"/>
+        </w:rPr>
+        <w:t>внутрипроцессным</w:t>
+      </w:r>
+      <w:proofErr w:type="spellEnd"/>
+      <w:r>
+        <w:rPr>
+          <w:lang w:val="ru-RU"/>
+        </w:rPr>
+        <w:t xml:space="preserve"> и </w:t>
+      </w:r>
+      <w:proofErr w:type="spellStart"/>
+      <w:r>
+        <w:rPr>
+          <w:lang w:val="ru-RU"/>
+        </w:rPr>
+        <w:t>межпроцессным</w:t>
+      </w:r>
+      <w:proofErr w:type="spellEnd"/>
+      <w:r>
+        <w:rPr>
+          <w:lang w:val="ru-RU"/>
+        </w:rPr>
+        <w:t xml:space="preserve"> взаимодействием. Такой подход получил название </w:t>
       </w:r>
       <w:r>
         <w:rPr>
@@ -1501,9 +1609,11 @@
         </w:rPr>
         <w:t xml:space="preserve"> </w:t>
       </w:r>
+      <w:proofErr w:type="spellStart"/>
       <w:r>
         <w:t>Remoting</w:t>
       </w:r>
+      <w:proofErr w:type="spellEnd"/>
       <w:r>
         <w:rPr>
           <w:lang w:val="ru-RU"/>
@@ -1521,13 +1631,21 @@
         <w:rPr>
           <w:lang w:val="ru-RU"/>
         </w:rPr>
-        <w:t>Однако, со временем, разработчики начали осознавать, что постоянно сталкиваются с проблемами "дырявых абстракций" и не могут игнорировать особенности сетевого взаимодействия. Особенности обработки ошибок, необходимость, чтобы все параметры ме</w:t>
-      </w:r>
-      <w:r>
-        <w:rPr>
-          <w:lang w:val="ru-RU"/>
-        </w:rPr>
-        <w:t xml:space="preserve">тодов были сериализируемыми, задержки и длительное время исполнения методов, все это требует другого подхода с точки зрения разработки (*). Поэтому в последних технологиях, таких как </w:t>
+        <w:t xml:space="preserve">Однако, со временем, разработчики начали осознавать, что постоянно сталкиваются с проблемами "дырявых абстракций" и не могут игнорировать особенности сетевого взаимодействия. Особенности обработки ошибок, необходимость, чтобы все параметры методов были </w:t>
+      </w:r>
+      <w:proofErr w:type="spellStart"/>
+      <w:r>
+        <w:rPr>
+          <w:lang w:val="ru-RU"/>
+        </w:rPr>
+        <w:t>сериализируемыми</w:t>
+      </w:r>
+      <w:proofErr w:type="spellEnd"/>
+      <w:r>
+        <w:rPr>
+          <w:lang w:val="ru-RU"/>
+        </w:rPr>
+        <w:t xml:space="preserve">, задержки и длительное время исполнения методов, все это требует другого подхода с точки зрения разработки (*). Поэтому в последних технологиях, таких как </w:t>
       </w:r>
       <w:r>
         <w:t>WCF</w:t>
@@ -1572,25 +1690,33 @@
         <w:rPr>
           <w:lang w:val="ru-RU"/>
         </w:rPr>
-        <w:t>, классы-заместители перестали быть "прозрачными". Р</w:t>
-      </w:r>
-      <w:r>
-        <w:rPr>
-          <w:lang w:val="ru-RU"/>
-        </w:rPr>
-        <w:t xml:space="preserve">азработчик может работать с интерфейсом </w:t>
-      </w:r>
+        <w:t xml:space="preserve">, классы-заместители перестали быть "прозрачными". Разработчик может работать с интерфейсом </w:t>
+      </w:r>
+      <w:proofErr w:type="spellStart"/>
       <w:r>
         <w:rPr>
           <w:rStyle w:val="VerbatimChar"/>
         </w:rPr>
         <w:t>ISomeInterface</w:t>
       </w:r>
-      <w:r>
-        <w:rPr>
-          <w:lang w:val="ru-RU"/>
-        </w:rPr>
-        <w:t>, каждый вызов которого исполняется на удаленной стороне, но ему самому придется стереть грань между распределенным и локальным мирами.</w:t>
+      <w:proofErr w:type="spellEnd"/>
+      <w:r>
+        <w:rPr>
+          <w:lang w:val="ru-RU"/>
+        </w:rPr>
+        <w:t>, каждый вызов которого исполняется на удаленной стороне, но</w:t>
+      </w:r>
+      <w:r>
+        <w:rPr>
+          <w:lang w:val="ru-RU"/>
+        </w:rPr>
+        <w:t xml:space="preserve"> программисту</w:t>
+      </w:r>
+      <w:r>
+        <w:rPr>
+          <w:lang w:val="ru-RU"/>
+        </w:rPr>
+        <w:t xml:space="preserve"> самому придется стереть грань между распределенным и локальным мирами.</w:t>
       </w:r>
     </w:p>
     <w:p>
@@ -1603,19 +1729,53 @@
         <w:rPr>
           <w:lang w:val="ru-RU"/>
         </w:rPr>
-        <w:t xml:space="preserve">(*) Сноска: можно смело говорить, что удаленный заместитель нарушает принцип замещения Лисков. Поведение клиента обязательно изменится при замене в приложении локальной реализаций интерфейса </w:t>
-      </w:r>
+        <w:t xml:space="preserve">(*) Сноска: можно смело говорить, что удаленный заместитель нарушает принцип замещения Лисков. </w:t>
+      </w:r>
+      <w:r>
+        <w:rPr>
+          <w:lang w:val="ru-RU"/>
+        </w:rPr>
+        <w:t>П</w:t>
+      </w:r>
+      <w:r>
+        <w:rPr>
+          <w:lang w:val="ru-RU"/>
+        </w:rPr>
+        <w:t xml:space="preserve">ри замене локальной реализации </w:t>
+      </w:r>
+      <w:proofErr w:type="spellStart"/>
       <w:r>
         <w:rPr>
           <w:rStyle w:val="VerbatimChar"/>
         </w:rPr>
         <w:t>ILogSaver</w:t>
       </w:r>
-      <w:r>
-        <w:rPr>
-          <w:lang w:val="ru-RU"/>
-        </w:rPr>
-        <w:t xml:space="preserve"> на удаленный заместитель.</w:t>
+      <w:proofErr w:type="spellEnd"/>
+      <w:r>
+        <w:rPr>
+          <w:lang w:val="ru-RU"/>
+        </w:rPr>
+        <w:t xml:space="preserve"> удаленным заместителем, поведение приложение обязательно изменится. Изменения коснутся времени исполнения и обработки ошибок. Зачастую может потребоваться пол</w:t>
+      </w:r>
+      <w:r>
+        <w:rPr>
+          <w:lang w:val="ru-RU"/>
+        </w:rPr>
+        <w:t xml:space="preserve">ное перепроектирование клиента </w:t>
+      </w:r>
+      <w:proofErr w:type="spellStart"/>
+      <w:r>
+        <w:rPr>
+          <w:rStyle w:val="VerbatimChar"/>
+        </w:rPr>
+        <w:t>ILogSaver</w:t>
+      </w:r>
+      <w:proofErr w:type="spellEnd"/>
+      <w:r>
+        <w:rPr>
+          <w:lang w:val="ru-RU"/>
+        </w:rPr>
+        <w:t xml:space="preserve"> с учетом его новой удаленной природы.</w:t>
       </w:r>
     </w:p>
     <w:p>
@@ -1630,12 +1790,14 @@
         </w:rPr>
         <w:t xml:space="preserve">Такие классы, как </w:t>
       </w:r>
+      <w:proofErr w:type="spellStart"/>
       <w:r>
         <w:rPr>
           <w:rStyle w:val="VerbatimChar"/>
         </w:rPr>
         <w:t>ChannelBase</w:t>
       </w:r>
+      <w:proofErr w:type="spellEnd"/>
       <w:r>
         <w:rPr>
           <w:rStyle w:val="VerbatimChar"/>
@@ -1669,7 +1831,31 @@
         <w:rPr>
           <w:lang w:val="ru-RU"/>
         </w:rPr>
-        <w:t>, очень сильно упрощают взаимодействие с удаленным процессом, но они скорее выполняют роль фасадов, а не классов-заместителей!</w:t>
+        <w:t>, очень сильно упрощают взаимодействие с удаленным процессом, но они</w:t>
+      </w:r>
+      <w:r>
+        <w:rPr>
+          <w:lang w:val="ru-RU"/>
+        </w:rPr>
+        <w:t>,</w:t>
+      </w:r>
+      <w:r>
+        <w:rPr>
+          <w:lang w:val="ru-RU"/>
+        </w:rPr>
+        <w:t xml:space="preserve"> скорее</w:t>
+      </w:r>
+      <w:r>
+        <w:rPr>
+          <w:lang w:val="ru-RU"/>
+        </w:rPr>
+        <w:t>,</w:t>
+      </w:r>
+      <w:r>
+        <w:rPr>
+          <w:lang w:val="ru-RU"/>
+        </w:rPr>
+        <w:t xml:space="preserve"> выполняют роль фасадов, а не классов-заместителей!</w:t>
       </w:r>
     </w:p>
     <w:p>
@@ -1679,8 +1865,8 @@
           <w:lang w:val="ru-RU"/>
         </w:rPr>
       </w:pPr>
-      <w:bookmarkStart w:id="6" w:name="заместитель-vs.-декоратор"/>
-      <w:bookmarkEnd w:id="6"/>
+      <w:bookmarkStart w:id="5" w:name="заместитель-vs.-декоратор"/>
+      <w:bookmarkEnd w:id="5"/>
       <w:r>
         <w:rPr>
           <w:lang w:val="ru-RU"/>
@@ -1708,13 +1894,31 @@
         <w:rPr>
           <w:lang w:val="ru-RU"/>
         </w:rPr>
-        <w:t>Структура паттернов Заместитель и Декоратор, очень похожи. Каждый из них содержит ссылку на ба</w:t>
-      </w:r>
-      <w:r>
-        <w:rPr>
-          <w:lang w:val="ru-RU"/>
-        </w:rPr>
-        <w:t>зовый компонент и делегирует ему выполнение всей работы. Однако у этих паттернов разное назначение.</w:t>
+        <w:t>Структур</w:t>
+      </w:r>
+      <w:r>
+        <w:rPr>
+          <w:lang w:val="ru-RU"/>
+        </w:rPr>
+        <w:t>ы</w:t>
+      </w:r>
+      <w:r>
+        <w:rPr>
+          <w:lang w:val="ru-RU"/>
+        </w:rPr>
+        <w:t xml:space="preserve"> паттернов Заместитель и Декоратор очень похожи. Каждый из них содержит ссылку на базовый компонент и делегирует ему выполнение всей работы. </w:t>
+      </w:r>
+      <w:r>
+        <w:rPr>
+          <w:lang w:val="ru-RU"/>
+        </w:rPr>
+        <w:t>Но</w:t>
+      </w:r>
+      <w:r>
+        <w:rPr>
+          <w:lang w:val="ru-RU"/>
+        </w:rPr>
+        <w:t xml:space="preserve"> у этих паттернов разное назначение.</w:t>
       </w:r>
     </w:p>
     <w:p>
@@ -1727,13 +1931,19 @@
         <w:rPr>
           <w:lang w:val="ru-RU"/>
         </w:rPr>
-        <w:t>Декоратор добавляет поведение всем методам интерфейса, позволяя "нанизывать" расширения одно на другое. Класс-заместитель может выполнять определенные дейст</w:t>
-      </w:r>
-      <w:r>
-        <w:rPr>
-          <w:lang w:val="ru-RU"/>
-        </w:rPr>
-        <w:t>вия, например, создавать настоящий компонент по мере требования, но он не должен "подмешивать" ничего в результаты исполнения операции.</w:t>
+        <w:t>Декоратор добавляет поведение всем методам интерфейса, позволяя "нанизывать" расширения одно на другое. Класс-заместитель может выполнять определенные действия, например, создавать настоящий компонент по мере требования, но он не должен</w:t>
+      </w:r>
+      <w:r>
+        <w:rPr>
+          <w:lang w:val="ru-RU"/>
+        </w:rPr>
+        <w:t xml:space="preserve"> ничего</w:t>
+      </w:r>
+      <w:r>
+        <w:rPr>
+          <w:lang w:val="ru-RU"/>
+        </w:rPr>
+        <w:t xml:space="preserve"> "подмешивать" в результаты исполнения операции.</w:t>
       </w:r>
     </w:p>
     <w:p>
@@ -1743,8 +1953,8 @@
           <w:lang w:val="ru-RU"/>
         </w:rPr>
       </w:pPr>
-      <w:bookmarkStart w:id="7" w:name="виртуальный-заместитель-и-lazyt"/>
-      <w:bookmarkEnd w:id="7"/>
+      <w:bookmarkStart w:id="6" w:name="виртуальный-заместитель-и-lazyt"/>
+      <w:bookmarkEnd w:id="6"/>
       <w:r>
         <w:rPr>
           <w:lang w:val="ru-RU"/>
@@ -1820,13 +2030,7 @@
         <w:rPr>
           <w:lang w:val="ru-RU"/>
         </w:rPr>
-        <w:t xml:space="preserve"> можно считать универсальным строительным блоком, с помощью которого легк</w:t>
-      </w:r>
-      <w:r>
-        <w:rPr>
-          <w:lang w:val="ru-RU"/>
-        </w:rPr>
-        <w:t>о создавать виртуальные классы-заместители.</w:t>
+        <w:t xml:space="preserve"> можно считать универсальным строительным блоком, с помощью которого легко создавать виртуальные классы-заместители.</w:t>
       </w:r>
     </w:p>
     <w:p>
@@ -1862,12 +2066,14 @@
         </w:rPr>
         <w:t xml:space="preserve"> </w:t>
       </w:r>
+      <w:proofErr w:type="spellStart"/>
       <w:r>
         <w:rPr>
           <w:rStyle w:val="VerbatimChar"/>
         </w:rPr>
         <w:t>IHeavyweight</w:t>
       </w:r>
+      <w:proofErr w:type="spellEnd"/>
       <w:r>
         <w:rPr>
           <w:lang w:val="ru-RU"/>
@@ -1997,12 +2203,14 @@
         </w:rPr>
         <w:t xml:space="preserve"> : </w:t>
       </w:r>
+      <w:proofErr w:type="spellStart"/>
       <w:r>
         <w:rPr>
           <w:rStyle w:val="VerbatimChar"/>
         </w:rPr>
         <w:t>IHeavyweight</w:t>
       </w:r>
+      <w:proofErr w:type="spellEnd"/>
       <w:r>
         <w:rPr>
           <w:lang w:val="ru-RU"/>
@@ -2111,14 +2319,7 @@
           <w:rStyle w:val="VerbatimChar"/>
           <w:lang w:val="ru-RU"/>
         </w:rPr>
-        <w:t>// Виртуальный заместитель, который будет соз</w:t>
-      </w:r>
-      <w:r>
-        <w:rPr>
-          <w:rStyle w:val="VerbatimChar"/>
-          <w:lang w:val="ru-RU"/>
-        </w:rPr>
-        <w:t>давать</w:t>
+        <w:t>// Виртуальный заместитель, который будет создавать</w:t>
       </w:r>
       <w:r>
         <w:rPr>
@@ -2165,12 +2366,14 @@
         </w:rPr>
         <w:t xml:space="preserve"> </w:t>
       </w:r>
+      <w:proofErr w:type="spellStart"/>
       <w:r>
         <w:rPr>
           <w:rStyle w:val="VerbatimChar"/>
         </w:rPr>
         <w:t>HeavyweightProxy</w:t>
       </w:r>
+      <w:proofErr w:type="spellEnd"/>
       <w:r>
         <w:rPr>
           <w:rStyle w:val="VerbatimChar"/>
@@ -2178,12 +2381,14 @@
         </w:rPr>
         <w:t xml:space="preserve"> : </w:t>
       </w:r>
+      <w:proofErr w:type="spellStart"/>
       <w:r>
         <w:rPr>
           <w:rStyle w:val="VerbatimChar"/>
         </w:rPr>
         <w:t>IHeavyweight</w:t>
       </w:r>
+      <w:proofErr w:type="spellEnd"/>
       <w:r>
         <w:rPr>
           <w:lang w:val="ru-RU"/>
@@ -2223,12 +2428,14 @@
         </w:rPr>
         <w:t xml:space="preserve"> </w:t>
       </w:r>
+      <w:proofErr w:type="spellStart"/>
       <w:r>
         <w:rPr>
           <w:rStyle w:val="VerbatimChar"/>
         </w:rPr>
         <w:t>readonly</w:t>
       </w:r>
+      <w:proofErr w:type="spellEnd"/>
       <w:r>
         <w:rPr>
           <w:rStyle w:val="VerbatimChar"/>
@@ -2474,13 +2681,7 @@
         <w:rPr>
           <w:lang w:val="ru-RU"/>
         </w:rPr>
-        <w:t>Листинг 5.2 - Р</w:t>
-      </w:r>
-      <w:r>
-        <w:rPr>
-          <w:lang w:val="ru-RU"/>
-        </w:rPr>
-        <w:t xml:space="preserve">еализация виртуального заместителя с помощью </w:t>
+        <w:t xml:space="preserve">Листинг 5.2 - Реализация виртуального заместителя с помощью </w:t>
       </w:r>
       <w:r>
         <w:rPr>
@@ -2516,8 +2717,8 @@
           <w:lang w:val="ru-RU"/>
         </w:rPr>
       </w:pPr>
-      <w:bookmarkStart w:id="8" w:name="применимость"/>
-      <w:bookmarkEnd w:id="8"/>
+      <w:bookmarkStart w:id="7" w:name="применимость"/>
+      <w:bookmarkEnd w:id="7"/>
       <w:r>
         <w:rPr>
           <w:lang w:val="ru-RU"/>
@@ -2535,13 +2736,15 @@
         <w:rPr>
           <w:lang w:val="ru-RU"/>
         </w:rPr>
-        <w:t>Классы-заместители активно применяются там, где нужно спрятать исходный объект и подмешать к нему некоторое поведение: спрятать его распределенную природу, дать возможность отложенного созда</w:t>
-      </w:r>
-      <w:r>
-        <w:rPr>
-          <w:lang w:val="ru-RU"/>
-        </w:rPr>
-        <w:t>ния или контролировать количество вызовов метода.</w:t>
+        <w:t xml:space="preserve">Классы-заместители активно применяются там, где нужно спрятать исходный объект и добавить к его методам некоторое поведение: </w:t>
+      </w:r>
+      <w:bookmarkStart w:id="8" w:name="_GoBack"/>
+      <w:bookmarkEnd w:id="8"/>
+      <w:r>
+        <w:rPr>
+          <w:lang w:val="ru-RU"/>
+        </w:rPr>
+        <w:t>дать возможность отложенного создания дорогостоящего объекта, контролировать количество вызовов метода или спрятать удаленную природу объекта.</w:t>
       </w:r>
     </w:p>
     <w:p>
@@ -2550,9 +2753,14 @@
       </w:pPr>
       <w:bookmarkStart w:id="9" w:name="примеры-в-.net-framework"/>
       <w:bookmarkEnd w:id="9"/>
+      <w:proofErr w:type="spellStart"/>
       <w:r>
         <w:lastRenderedPageBreak/>
-        <w:t>Примеры в .NET Framework</w:t>
+        <w:t>Примеры</w:t>
+      </w:r>
+      <w:proofErr w:type="spellEnd"/>
+      <w:r>
+        <w:t xml:space="preserve"> в .NET Framework</w:t>
       </w:r>
     </w:p>
     <w:p>
@@ -2596,12 +2804,14 @@
         </w:rPr>
         <w:t xml:space="preserve"> применяются удаленные прокси-классы: </w:t>
       </w:r>
+      <w:proofErr w:type="spellStart"/>
       <w:r>
         <w:rPr>
           <w:rStyle w:val="VerbatimChar"/>
         </w:rPr>
         <w:t>ChannelBase</w:t>
       </w:r>
+      <w:proofErr w:type="spellEnd"/>
       <w:r>
         <w:rPr>
           <w:rStyle w:val="VerbatimChar"/>
@@ -2637,12 +2847,14 @@
         </w:rPr>
         <w:t xml:space="preserve">, </w:t>
       </w:r>
+      <w:proofErr w:type="spellStart"/>
       <w:r>
         <w:rPr>
           <w:rStyle w:val="VerbatimChar"/>
         </w:rPr>
         <w:t>RealProxy</w:t>
       </w:r>
+      <w:proofErr w:type="spellEnd"/>
       <w:r>
         <w:rPr>
           <w:lang w:val="ru-RU"/>
@@ -2658,9 +2870,11 @@
         </w:rPr>
         <w:t xml:space="preserve"> </w:t>
       </w:r>
+      <w:proofErr w:type="spellStart"/>
       <w:r>
         <w:t>Remoting</w:t>
       </w:r>
+      <w:proofErr w:type="spellEnd"/>
       <w:r>
         <w:rPr>
           <w:lang w:val="ru-RU"/>
@@ -2696,8 +2910,17 @@
           <w:b/>
           <w:lang w:val="ru-RU"/>
         </w:rPr>
-        <w:t>-фреймворках</w:t>
-      </w:r>
+        <w:t>-</w:t>
+      </w:r>
+      <w:proofErr w:type="spellStart"/>
+      <w:r>
+        <w:rPr>
+          <w:b/>
+          <w:lang w:val="ru-RU"/>
+        </w:rPr>
+        <w:t>фреймворках</w:t>
+      </w:r>
+      <w:proofErr w:type="spellEnd"/>
       <w:r>
         <w:rPr>
           <w:lang w:val="ru-RU"/>
@@ -2740,9 +2963,11 @@
         </w:rPr>
         <w:t xml:space="preserve">, объектно-реляционное отображение), таких как </w:t>
       </w:r>
+      <w:proofErr w:type="spellStart"/>
       <w:r>
         <w:t>NHibernate</w:t>
       </w:r>
+      <w:proofErr w:type="spellEnd"/>
       <w:r>
         <w:rPr>
           <w:lang w:val="ru-RU"/>
@@ -2774,13 +2999,7 @@
         <w:rPr>
           <w:lang w:val="ru-RU"/>
         </w:rPr>
-        <w:t xml:space="preserve"> генерирует обол</w:t>
-      </w:r>
-      <w:r>
-        <w:rPr>
-          <w:lang w:val="ru-RU"/>
-        </w:rPr>
-        <w:t>очку над сущностями (</w:t>
+        <w:t xml:space="preserve"> генерирует оболочку над сущностями (</w:t>
       </w:r>
       <w:r>
         <w:t>data</w:t>
@@ -3271,6 +3490,13 @@
     <w:lsdException w:name="Medium Shading 2"/>
     <w:lsdException w:name="Medium List 1"/>
     <w:lsdException w:name="Medium List 2"/>
+    <w:lsdException w:name="Medium Grid 1"/>
+    <w:lsdException w:name="Medium Grid 2"/>
+    <w:lsdException w:name="Medium Grid 3"/>
+    <w:lsdException w:name="Dark List"/>
+    <w:lsdException w:name="Colorful Shading"/>
+    <w:lsdException w:name="Colorful List"/>
+    <w:lsdException w:name="Colorful Grid"/>
     <w:lsdException w:name="Light Shading Accent 1"/>
     <w:lsdException w:name="Light List Accent 1"/>
     <w:lsdException w:name="Light Grid Accent 1"/>

</xml_diff>